<commit_message>
melhoria nos textos de SAD SAE
</commit_message>
<xml_diff>
--- a/TC1-N2-William Estrela Louzeiro-Claudio Roberto Stacheira.docx
+++ b/TC1-N2-William Estrela Louzeiro-Claudio Roberto Stacheira.docx
@@ -631,7 +631,6 @@
         </w:rPr>
         <w:br/>
       </w:r>
-      <w:proofErr w:type="gramStart"/>
       <w:r>
         <w:rPr>
           <w:rFonts w:eastAsia="Calibri" w:cs="Times New Roman"/>
@@ -640,7 +639,6 @@
         </w:rPr>
         <w:t>Outubro</w:t>
       </w:r>
-      <w:proofErr w:type="gramEnd"/>
       <w:r>
         <w:rPr>
           <w:rFonts w:eastAsia="Calibri" w:cs="Times New Roman"/>
@@ -1195,7 +1193,6 @@
         </w:rPr>
         <w:br/>
       </w:r>
-      <w:proofErr w:type="gramStart"/>
       <w:r>
         <w:rPr>
           <w:rFonts w:eastAsia="Calibri" w:cs="Times New Roman"/>
@@ -1204,7 +1201,6 @@
         </w:rPr>
         <w:t>Outubro</w:t>
       </w:r>
-      <w:proofErr w:type="gramEnd"/>
       <w:r>
         <w:rPr>
           <w:rFonts w:eastAsia="Calibri" w:cs="Times New Roman"/>
@@ -2129,6 +2125,7 @@
           <w:b/>
           <w:lang w:eastAsia="pt-BR"/>
         </w:rPr>
+        <w:lastRenderedPageBreak/>
         <w:t>LISTA DE ABREVIATURAS E SIGLAS</w:t>
       </w:r>
       <w:bookmarkEnd w:id="5"/>
@@ -5788,6 +5785,7 @@
       <w:bookmarkStart w:id="7" w:name="_Toc444850038"/>
       <w:bookmarkStart w:id="8" w:name="_Toc444865704"/>
       <w:r>
+        <w:lastRenderedPageBreak/>
         <w:t>SUMÁRIO</w:t>
       </w:r>
     </w:p>
@@ -8202,6 +8200,7 @@
           <w:rFonts w:eastAsia="Calibri"/>
           <w:noProof/>
         </w:rPr>
+        <w:lastRenderedPageBreak/>
         <w:t>APÊNDICE</w:t>
       </w:r>
       <w:r>
@@ -8356,6 +8355,7 @@
         <w:rPr>
           <w:lang w:eastAsia="pt-BR"/>
         </w:rPr>
+        <w:lastRenderedPageBreak/>
         <w:t>INTRODUÇÃO</w:t>
       </w:r>
       <w:bookmarkEnd w:id="9"/>
@@ -9652,380 +9652,17 @@
           <w:szCs w:val="22"/>
           <w:lang w:eastAsia="en-US"/>
         </w:rPr>
-        <w:t>niversidade.</w:t>
-      </w:r>
-      <w:r>
-        <w:rPr>
-          <w:rFonts w:eastAsia="Calibri" w:cs="Times New Roman"/>
-          <w:color w:val="auto"/>
-          <w:szCs w:val="22"/>
-          <w:lang w:eastAsia="en-US"/>
-        </w:rPr>
-        <w:t xml:space="preserve"> </w:t>
-      </w:r>
-    </w:p>
-    <w:p>
-      <w:pPr>
-        <w:suppressAutoHyphens w:val="0"/>
-        <w:rPr>
-          <w:rFonts w:eastAsia="Calibri" w:cs="Times New Roman"/>
-          <w:color w:val="auto"/>
-          <w:szCs w:val="22"/>
-          <w:lang w:eastAsia="en-US"/>
-        </w:rPr>
-      </w:pPr>
-    </w:p>
-    <w:p>
-      <w:pPr>
-        <w:suppressAutoHyphens w:val="0"/>
-        <w:rPr>
-          <w:rFonts w:eastAsia="Calibri" w:cs="Times New Roman"/>
-          <w:color w:val="auto"/>
-          <w:szCs w:val="22"/>
-          <w:lang w:eastAsia="en-US"/>
-        </w:rPr>
-      </w:pPr>
-    </w:p>
-    <w:p>
-      <w:pPr>
-        <w:suppressAutoHyphens w:val="0"/>
-        <w:rPr>
-          <w:rFonts w:eastAsia="Calibri" w:cs="Times New Roman"/>
-          <w:color w:val="auto"/>
-          <w:szCs w:val="22"/>
-          <w:lang w:eastAsia="en-US"/>
-        </w:rPr>
-      </w:pPr>
-    </w:p>
-    <w:p>
-      <w:pPr>
-        <w:suppressAutoHyphens w:val="0"/>
-        <w:rPr>
-          <w:rFonts w:eastAsia="Calibri" w:cs="Times New Roman"/>
-          <w:color w:val="auto"/>
-          <w:szCs w:val="22"/>
-          <w:lang w:eastAsia="en-US"/>
-        </w:rPr>
-      </w:pPr>
-    </w:p>
-    <w:p>
-      <w:pPr>
-        <w:suppressAutoHyphens w:val="0"/>
-        <w:rPr>
-          <w:rFonts w:eastAsia="Calibri" w:cs="Times New Roman"/>
-          <w:color w:val="auto"/>
-          <w:szCs w:val="22"/>
-          <w:lang w:eastAsia="en-US"/>
-        </w:rPr>
-      </w:pPr>
-    </w:p>
-    <w:p>
-      <w:pPr>
-        <w:suppressAutoHyphens w:val="0"/>
-        <w:rPr>
-          <w:rFonts w:eastAsia="Calibri" w:cs="Times New Roman"/>
-          <w:color w:val="auto"/>
-          <w:szCs w:val="22"/>
-          <w:lang w:eastAsia="en-US"/>
-        </w:rPr>
-      </w:pPr>
-    </w:p>
-    <w:p>
-      <w:pPr>
-        <w:suppressAutoHyphens w:val="0"/>
-        <w:rPr>
-          <w:rFonts w:eastAsia="Calibri" w:cs="Times New Roman"/>
-          <w:color w:val="auto"/>
-          <w:szCs w:val="22"/>
-          <w:lang w:eastAsia="en-US"/>
-        </w:rPr>
-      </w:pPr>
-    </w:p>
-    <w:p>
-      <w:pPr>
-        <w:suppressAutoHyphens w:val="0"/>
-        <w:rPr>
-          <w:rFonts w:eastAsia="Calibri" w:cs="Times New Roman"/>
-          <w:color w:val="auto"/>
-          <w:szCs w:val="22"/>
-          <w:lang w:eastAsia="en-US"/>
-        </w:rPr>
-      </w:pPr>
-    </w:p>
-    <w:p>
-      <w:pPr>
-        <w:suppressAutoHyphens w:val="0"/>
-        <w:rPr>
-          <w:rFonts w:eastAsia="Calibri" w:cs="Times New Roman"/>
-          <w:color w:val="auto"/>
-          <w:szCs w:val="22"/>
-          <w:lang w:eastAsia="en-US"/>
-        </w:rPr>
-      </w:pPr>
-    </w:p>
-    <w:p>
-      <w:pPr>
-        <w:suppressAutoHyphens w:val="0"/>
-        <w:rPr>
-          <w:rFonts w:eastAsia="Calibri" w:cs="Times New Roman"/>
-          <w:color w:val="auto"/>
-          <w:szCs w:val="22"/>
-          <w:lang w:eastAsia="en-US"/>
-        </w:rPr>
-      </w:pPr>
-    </w:p>
-    <w:p>
-      <w:pPr>
-        <w:suppressAutoHyphens w:val="0"/>
-        <w:rPr>
-          <w:rFonts w:eastAsia="Calibri" w:cs="Times New Roman"/>
-          <w:color w:val="auto"/>
-          <w:szCs w:val="22"/>
-          <w:lang w:eastAsia="en-US"/>
-        </w:rPr>
-      </w:pPr>
-    </w:p>
-    <w:p>
-      <w:pPr>
-        <w:suppressAutoHyphens w:val="0"/>
-        <w:rPr>
-          <w:rFonts w:eastAsia="Calibri" w:cs="Times New Roman"/>
-          <w:color w:val="auto"/>
-          <w:szCs w:val="22"/>
-          <w:lang w:eastAsia="en-US"/>
-        </w:rPr>
-      </w:pPr>
-    </w:p>
-    <w:p>
-      <w:pPr>
-        <w:suppressAutoHyphens w:val="0"/>
-        <w:rPr>
-          <w:rFonts w:eastAsia="Calibri" w:cs="Times New Roman"/>
-          <w:color w:val="auto"/>
-          <w:szCs w:val="22"/>
-          <w:lang w:eastAsia="en-US"/>
-        </w:rPr>
-      </w:pPr>
-    </w:p>
-    <w:p>
-      <w:pPr>
-        <w:suppressAutoHyphens w:val="0"/>
-        <w:rPr>
-          <w:rFonts w:eastAsia="Calibri" w:cs="Times New Roman"/>
-          <w:color w:val="auto"/>
-          <w:szCs w:val="22"/>
-          <w:lang w:eastAsia="en-US"/>
-        </w:rPr>
-      </w:pPr>
-    </w:p>
-    <w:p>
-      <w:pPr>
-        <w:suppressAutoHyphens w:val="0"/>
-        <w:rPr>
-          <w:rFonts w:eastAsia="Calibri" w:cs="Times New Roman"/>
-          <w:color w:val="auto"/>
-          <w:szCs w:val="22"/>
-          <w:lang w:eastAsia="en-US"/>
-        </w:rPr>
-      </w:pPr>
-    </w:p>
-    <w:p>
-      <w:pPr>
-        <w:suppressAutoHyphens w:val="0"/>
-        <w:rPr>
-          <w:rFonts w:eastAsia="Calibri" w:cs="Times New Roman"/>
-          <w:color w:val="auto"/>
-          <w:szCs w:val="22"/>
-          <w:lang w:eastAsia="en-US"/>
-        </w:rPr>
-      </w:pPr>
-    </w:p>
-    <w:p>
-      <w:pPr>
-        <w:suppressAutoHyphens w:val="0"/>
-        <w:rPr>
-          <w:rFonts w:eastAsia="Calibri" w:cs="Times New Roman"/>
-          <w:color w:val="auto"/>
-          <w:szCs w:val="22"/>
-          <w:lang w:eastAsia="en-US"/>
-        </w:rPr>
-      </w:pPr>
-    </w:p>
-    <w:p>
-      <w:pPr>
-        <w:suppressAutoHyphens w:val="0"/>
-        <w:rPr>
-          <w:rFonts w:eastAsia="Calibri" w:cs="Times New Roman"/>
-          <w:color w:val="auto"/>
-          <w:szCs w:val="22"/>
-          <w:lang w:eastAsia="en-US"/>
-        </w:rPr>
-      </w:pPr>
-    </w:p>
-    <w:p>
-      <w:pPr>
-        <w:suppressAutoHyphens w:val="0"/>
-        <w:rPr>
-          <w:rFonts w:eastAsia="Calibri" w:cs="Times New Roman"/>
-          <w:color w:val="auto"/>
-          <w:szCs w:val="22"/>
-          <w:lang w:eastAsia="en-US"/>
-        </w:rPr>
-      </w:pPr>
-    </w:p>
-    <w:p>
-      <w:pPr>
-        <w:suppressAutoHyphens w:val="0"/>
-        <w:rPr>
-          <w:rFonts w:eastAsia="Calibri" w:cs="Times New Roman"/>
-          <w:color w:val="auto"/>
-          <w:szCs w:val="22"/>
-          <w:lang w:eastAsia="en-US"/>
-        </w:rPr>
-      </w:pPr>
-    </w:p>
-    <w:p>
-      <w:pPr>
-        <w:suppressAutoHyphens w:val="0"/>
-        <w:rPr>
-          <w:rFonts w:eastAsia="Calibri" w:cs="Times New Roman"/>
-          <w:color w:val="auto"/>
-          <w:szCs w:val="22"/>
-          <w:lang w:eastAsia="en-US"/>
-        </w:rPr>
-      </w:pPr>
-    </w:p>
-    <w:p>
-      <w:pPr>
-        <w:suppressAutoHyphens w:val="0"/>
-        <w:rPr>
-          <w:rFonts w:eastAsia="Calibri" w:cs="Times New Roman"/>
-          <w:color w:val="auto"/>
-          <w:szCs w:val="22"/>
-          <w:lang w:eastAsia="en-US"/>
-        </w:rPr>
-      </w:pPr>
-    </w:p>
-    <w:p>
-      <w:pPr>
-        <w:suppressAutoHyphens w:val="0"/>
-        <w:rPr>
-          <w:rFonts w:eastAsia="Calibri" w:cs="Times New Roman"/>
-          <w:color w:val="auto"/>
-          <w:szCs w:val="22"/>
-          <w:lang w:eastAsia="en-US"/>
-        </w:rPr>
-      </w:pPr>
-    </w:p>
-    <w:p>
-      <w:pPr>
-        <w:suppressAutoHyphens w:val="0"/>
-        <w:rPr>
-          <w:rFonts w:eastAsia="Calibri" w:cs="Times New Roman"/>
-          <w:color w:val="auto"/>
-          <w:szCs w:val="22"/>
-          <w:lang w:eastAsia="en-US"/>
-        </w:rPr>
-      </w:pPr>
-    </w:p>
-    <w:p>
-      <w:pPr>
-        <w:suppressAutoHyphens w:val="0"/>
-        <w:rPr>
-          <w:rFonts w:eastAsia="Calibri" w:cs="Times New Roman"/>
-          <w:color w:val="auto"/>
-          <w:szCs w:val="22"/>
-          <w:lang w:eastAsia="en-US"/>
-        </w:rPr>
-      </w:pPr>
-    </w:p>
-    <w:p>
-      <w:pPr>
-        <w:suppressAutoHyphens w:val="0"/>
-        <w:rPr>
-          <w:rFonts w:eastAsia="Calibri" w:cs="Times New Roman"/>
-          <w:color w:val="auto"/>
-          <w:szCs w:val="22"/>
-          <w:lang w:eastAsia="en-US"/>
-        </w:rPr>
-      </w:pPr>
-    </w:p>
-    <w:p>
-      <w:pPr>
-        <w:suppressAutoHyphens w:val="0"/>
-        <w:rPr>
-          <w:rFonts w:eastAsia="Calibri" w:cs="Times New Roman"/>
-          <w:color w:val="auto"/>
-          <w:szCs w:val="22"/>
-          <w:lang w:eastAsia="en-US"/>
-        </w:rPr>
-      </w:pPr>
-    </w:p>
-    <w:p>
-      <w:pPr>
-        <w:suppressAutoHyphens w:val="0"/>
-        <w:rPr>
-          <w:rFonts w:eastAsia="Calibri" w:cs="Times New Roman"/>
-          <w:color w:val="auto"/>
-          <w:szCs w:val="22"/>
-          <w:lang w:eastAsia="en-US"/>
-        </w:rPr>
-      </w:pPr>
-    </w:p>
-    <w:p>
-      <w:pPr>
-        <w:suppressAutoHyphens w:val="0"/>
-        <w:rPr>
-          <w:rFonts w:eastAsia="Calibri" w:cs="Times New Roman"/>
-          <w:color w:val="auto"/>
-          <w:szCs w:val="22"/>
-          <w:lang w:eastAsia="en-US"/>
-        </w:rPr>
-      </w:pPr>
-    </w:p>
-    <w:p>
-      <w:pPr>
-        <w:suppressAutoHyphens w:val="0"/>
-        <w:rPr>
-          <w:rFonts w:eastAsia="Calibri" w:cs="Times New Roman"/>
-          <w:color w:val="auto"/>
-          <w:szCs w:val="22"/>
-          <w:lang w:eastAsia="en-US"/>
-        </w:rPr>
-      </w:pPr>
-    </w:p>
-    <w:p>
-      <w:pPr>
-        <w:suppressAutoHyphens w:val="0"/>
-        <w:rPr>
-          <w:rFonts w:eastAsia="Calibri" w:cs="Times New Roman"/>
-          <w:color w:val="auto"/>
-          <w:szCs w:val="22"/>
-          <w:lang w:eastAsia="en-US"/>
-        </w:rPr>
-      </w:pPr>
-    </w:p>
-    <w:p>
-      <w:pPr>
-        <w:suppressAutoHyphens w:val="0"/>
-        <w:rPr>
-          <w:rFonts w:eastAsia="Calibri" w:cs="Times New Roman"/>
-          <w:color w:val="auto"/>
-          <w:szCs w:val="22"/>
-          <w:lang w:eastAsia="en-US"/>
-        </w:rPr>
-      </w:pPr>
-    </w:p>
-    <w:p>
-      <w:pPr>
-        <w:suppressAutoHyphens w:val="0"/>
-        <w:rPr>
-          <w:rFonts w:eastAsia="Calibri" w:cs="Times New Roman"/>
-          <w:color w:val="auto"/>
-          <w:szCs w:val="22"/>
-          <w:lang w:eastAsia="en-US"/>
-        </w:rPr>
-      </w:pPr>
+        <w:t>niversidade</w:t>
+      </w:r>
+      <w:r>
+        <w:rPr>
+          <w:rFonts w:eastAsia="Calibri" w:cs="Times New Roman"/>
+          <w:color w:val="auto"/>
+          <w:szCs w:val="22"/>
+          <w:lang w:eastAsia="en-US"/>
+        </w:rPr>
+        <w:t>.</w:t>
+      </w:r>
     </w:p>
     <w:p>
       <w:pPr>
@@ -10047,6 +9684,7 @@
           <w:color w:val="auto"/>
           <w:lang w:eastAsia="pt-BR"/>
         </w:rPr>
+        <w:lastRenderedPageBreak/>
         <w:t>CONTEXTUALIZAÇÃO</w:t>
       </w:r>
       <w:bookmarkEnd w:id="13"/>
@@ -10391,7 +10029,11 @@
         <w:t xml:space="preserve"> assim</w:t>
       </w:r>
       <w:r>
-        <w:t xml:space="preserve"> elevando o nível de escolaridade da população. A criação do PNE vem para consolidar a educação brasileira que apresenta diretrizes, metas e estratégias a serem cumpridas </w:t>
+        <w:t xml:space="preserve"> elevando o nível de escolaridade da população. A criação do PNE vem para consolidar a </w:t>
+      </w:r>
+      <w:r>
+        <w:lastRenderedPageBreak/>
+        <w:t xml:space="preserve">educação brasileira que apresenta diretrizes, metas e estratégias a serem cumpridas </w:t>
       </w:r>
       <w:r>
         <w:rPr>
@@ -10817,23 +10459,7 @@
           <w:rFonts w:eastAsia="Calibri"/>
           <w:lang w:eastAsia="en-US"/>
         </w:rPr>
-        <w:t xml:space="preserve">a crescente demanda de profissionais qualificados, para atuação em diversas áreas. Há uma grande procura por profissionais graduados por empresas e um grande déficit dos mesmos no mercado, esta discrepância é </w:t>
-      </w:r>
-      <w:proofErr w:type="gramStart"/>
-      <w:r>
-        <w:rPr>
-          <w:rFonts w:eastAsia="Calibri"/>
-          <w:lang w:eastAsia="en-US"/>
-        </w:rPr>
-        <w:t>enorme  e</w:t>
-      </w:r>
-      <w:proofErr w:type="gramEnd"/>
-      <w:r>
-        <w:rPr>
-          <w:rFonts w:eastAsia="Calibri"/>
-          <w:lang w:eastAsia="en-US"/>
-        </w:rPr>
-        <w:t xml:space="preserve"> pode ser notada  pelos salários que chega a ser 219,4% superior, de um gra</w:t>
+        <w:t>a crescente demanda de profissionais qualificados, para atuação em diversas áreas. Há uma grande procura por profissionais graduados por empresas e um grande déficit dos mesmos no mercado, esta discrepância é enorme  e pode ser notada  pelos salários que chega a ser 219,4% superior, de um gra</w:t>
       </w:r>
       <w:r>
         <w:rPr>
@@ -10870,6 +10496,7 @@
           <w:rFonts w:eastAsia="Calibri"/>
           <w:lang w:eastAsia="en-US"/>
         </w:rPr>
+        <w:lastRenderedPageBreak/>
         <w:t xml:space="preserve">Com os avanços da sociedade, temos diversos desafios cada vez mais complexos, em diversas áreas, como </w:t>
       </w:r>
       <w:r>
@@ -11175,6 +10802,7 @@
         <w:rPr>
           <w:rFonts w:cs="Times New Roman"/>
         </w:rPr>
+        <w:lastRenderedPageBreak/>
         <w:t>No</w:t>
       </w:r>
       <w:r>
@@ -11635,6 +11263,7 @@
           <w:szCs w:val="22"/>
           <w:lang w:eastAsia="en-US"/>
         </w:rPr>
+        <w:lastRenderedPageBreak/>
         <w:t xml:space="preserve">A </w:t>
       </w:r>
       <w:r>
@@ -16994,9 +16623,9 @@
         </w:rPr>
       </w:pPr>
       <w:bookmarkStart w:id="51" w:name="_Toc52120441"/>
-      <w:bookmarkStart w:id="52" w:name="_Toc52033184"/>
-      <w:bookmarkStart w:id="53" w:name="_Toc52120440"/>
-      <w:bookmarkStart w:id="54" w:name="_Toc52831685"/>
+      <w:bookmarkStart w:id="52" w:name="_Toc52831685"/>
+      <w:bookmarkStart w:id="53" w:name="_Toc52033184"/>
+      <w:bookmarkStart w:id="54" w:name="_Toc52120440"/>
       <w:r>
         <w:rPr>
           <w:rFonts w:eastAsia="Calibri"/>
@@ -17014,7 +16643,7 @@
         <w:t>Informação</w:t>
       </w:r>
       <w:bookmarkEnd w:id="51"/>
-      <w:bookmarkEnd w:id="54"/>
+      <w:bookmarkEnd w:id="52"/>
     </w:p>
     <w:p>
       <w:pPr>
@@ -17026,7 +16655,31 @@
         <w:rPr>
           <w:lang w:eastAsia="pt-BR"/>
         </w:rPr>
-        <w:t xml:space="preserve">A produção de dados, é exponencial, segundo Laudon e Laudon (2007) dados são fatos brutos que representa eventos que ocorreram nas organizações sem estruturação de forma que as pessoas possam interpretara-los, como exemplo: </w:t>
+        <w:t>A produção de dados</w:t>
+      </w:r>
+      <w:r>
+        <w:rPr>
+          <w:lang w:eastAsia="pt-BR"/>
+        </w:rPr>
+        <w:t xml:space="preserve"> </w:t>
+      </w:r>
+      <w:r>
+        <w:rPr>
+          <w:lang w:eastAsia="pt-BR"/>
+        </w:rPr>
+        <w:t>é</w:t>
+      </w:r>
+      <w:r>
+        <w:rPr>
+          <w:lang w:eastAsia="pt-BR"/>
+        </w:rPr>
+        <w:t>,</w:t>
+      </w:r>
+      <w:r>
+        <w:rPr>
+          <w:lang w:eastAsia="pt-BR"/>
+        </w:rPr>
+        <w:t xml:space="preserve"> exponencial, segundo Laudon e Laudon (2007) dados são fatos brutos que representa eventos que ocorreram nas organizações sem estruturação de forma que as pessoas possam interpretara-los, como exemplo: </w:t>
       </w:r>
       <w:r>
         <w:rPr>
@@ -17266,19 +16919,11 @@
           <w:lang w:eastAsia="pt-BR"/>
         </w:rPr>
       </w:pPr>
-      <w:proofErr w:type="gramStart"/>
       <w:r>
         <w:rPr>
           <w:lang w:eastAsia="pt-BR"/>
         </w:rPr>
-        <w:t>Melhor</w:t>
-      </w:r>
-      <w:proofErr w:type="gramEnd"/>
-      <w:r>
-        <w:rPr>
-          <w:lang w:eastAsia="pt-BR"/>
-        </w:rPr>
-        <w:t xml:space="preserve"> tomada de decisões;</w:t>
+        <w:t>Melhor tomada de decisões;</w:t>
       </w:r>
     </w:p>
     <w:p>
@@ -18970,7 +18615,97 @@
           <w:lang w:eastAsia="en-US"/>
         </w:rPr>
         <w:tab/>
-        <w:t xml:space="preserve">Estas consolidações são dadas em formas de relatórios, podendo responder a perguntas pré-definidas, como por exemplo: Quantos alunos estavam presentes nas aulas de hoje da universidade? Quantas matrículas temos na nossa organização? Quantos consumidores de cerveja compraram fraldas?  </w:t>
+        <w:t>Estas consolidações são dadas em formas de relatórios, podendo responder a perguntas pré-definidas, como por exemplo: Quantos alunos estavam presentes nas aulas de hoje da universidade? Quantas matrículas temos na nossa organização? Quantos consumidores de cerveja compraram fraldas?</w:t>
+      </w:r>
+    </w:p>
+    <w:p>
+      <w:pPr>
+        <w:suppressAutoHyphens w:val="0"/>
+        <w:rPr>
+          <w:rFonts w:eastAsia="Calibri" w:cs="Times New Roman"/>
+          <w:szCs w:val="22"/>
+          <w:lang w:eastAsia="en-US"/>
+        </w:rPr>
+      </w:pPr>
+      <w:r>
+        <w:rPr>
+          <w:rFonts w:eastAsia="Calibri" w:cs="Times New Roman"/>
+          <w:szCs w:val="22"/>
+          <w:lang w:eastAsia="en-US"/>
+        </w:rPr>
+        <w:t xml:space="preserve">Os relatórios podem ser programados, por exemplo, emitir um relatório </w:t>
+      </w:r>
+      <w:r>
+        <w:rPr>
+          <w:rFonts w:eastAsia="Calibri" w:cs="Times New Roman"/>
+          <w:szCs w:val="22"/>
+          <w:lang w:eastAsia="en-US"/>
+        </w:rPr>
+        <w:t>mensal de vendas, ou relatório quando atingir uma exceção</w:t>
+      </w:r>
+      <w:r>
+        <w:rPr>
+          <w:rFonts w:eastAsia="Calibri" w:cs="Times New Roman"/>
+          <w:szCs w:val="22"/>
+          <w:lang w:eastAsia="en-US"/>
+        </w:rPr>
+        <w:t xml:space="preserve">, quando um funcionário excede o limite de gastos no plano </w:t>
+      </w:r>
+      <w:r>
+        <w:rPr>
+          <w:rFonts w:eastAsia="Calibri" w:cs="Times New Roman"/>
+          <w:szCs w:val="22"/>
+          <w:lang w:eastAsia="en-US"/>
+        </w:rPr>
+        <w:t>odontológico</w:t>
+      </w:r>
+      <w:r>
+        <w:rPr>
+          <w:rFonts w:eastAsia="Calibri" w:cs="Times New Roman"/>
+          <w:szCs w:val="22"/>
+          <w:lang w:eastAsia="en-US"/>
+        </w:rPr>
+        <w:t xml:space="preserve"> (</w:t>
+      </w:r>
+      <w:r>
+        <w:rPr>
+          <w:rFonts w:eastAsia="Calibri" w:cs="Times New Roman"/>
+          <w:szCs w:val="22"/>
+          <w:lang w:eastAsia="en-US"/>
+        </w:rPr>
+        <w:t>LAUDON, 2007, p.</w:t>
+      </w:r>
+      <w:r>
+        <w:rPr>
+          <w:rFonts w:eastAsia="Calibri" w:cs="Times New Roman"/>
+          <w:szCs w:val="22"/>
+          <w:lang w:eastAsia="en-US"/>
+        </w:rPr>
+        <w:t xml:space="preserve"> 307</w:t>
+      </w:r>
+      <w:r>
+        <w:rPr>
+          <w:rFonts w:eastAsia="Calibri" w:cs="Times New Roman"/>
+          <w:szCs w:val="22"/>
+          <w:lang w:eastAsia="en-US"/>
+        </w:rPr>
+        <w:t>)</w:t>
+      </w:r>
+      <w:r>
+        <w:rPr>
+          <w:rFonts w:eastAsia="Calibri" w:cs="Times New Roman"/>
+          <w:szCs w:val="22"/>
+          <w:lang w:eastAsia="en-US"/>
+        </w:rPr>
+        <w:t>.</w:t>
+      </w:r>
+      <w:r>
+        <w:rPr>
+          <w:rFonts w:eastAsia="Calibri" w:cs="Times New Roman"/>
+          <w:szCs w:val="22"/>
+          <w:lang w:eastAsia="en-US"/>
+        </w:rPr>
+        <w:t xml:space="preserve"> </w:t>
       </w:r>
     </w:p>
     <w:p>
@@ -19187,18 +18922,7 @@
           <w:szCs w:val="22"/>
           <w:lang w:eastAsia="en-US"/>
         </w:rPr>
-        <w:t xml:space="preserve">Esse sistema pode responder a perguntas como as seguintes: Dadas a programação de entrega de um cliente a taxa de frete oferecida, qual navio deverá ser designados para o transporte e que taxa maximizaria os lucros? </w:t>
-      </w:r>
-      <w:r>
-        <w:rPr>
-          <w:rFonts w:eastAsia="Calibri"/>
-          <w:color w:val="auto"/>
-          <w:sz w:val="22"/>
-          <w:szCs w:val="22"/>
-          <w:lang w:eastAsia="en-US"/>
-        </w:rPr>
-        <w:lastRenderedPageBreak/>
-        <w:t>Qual seria a velocidade ótima de determinada embarcação para otimizar seu lucro e, ao mesmo tempo, cumprir a programação de entrega?</w:t>
+        <w:t>Esse sistema pode responder a perguntas como as seguintes: Dadas a programação de entrega de um cliente a taxa de frete oferecida, qual navio deverá ser designados para o transporte e que taxa maximizaria os lucros? Qual seria a velocidade ótima de determinada embarcação para otimizar seu lucro e, ao mesmo tempo, cumprir a programação de entrega?</w:t>
       </w:r>
       <w:sdt>
         <w:sdtPr>
@@ -19370,6 +19094,14 @@
         </w:rPr>
         <w:t xml:space="preserve"> para a organização.</w:t>
       </w:r>
+      <w:r>
+        <w:rPr>
+          <w:rFonts w:eastAsia="Calibri" w:cs="Times New Roman"/>
+          <w:szCs w:val="22"/>
+          <w:lang w:eastAsia="en-US"/>
+        </w:rPr>
+        <w:t xml:space="preserve"> </w:t>
+      </w:r>
     </w:p>
     <w:p>
       <w:pPr>
@@ -19415,7 +19147,6 @@
         <w:t xml:space="preserve">Business </w:t>
       </w:r>
       <w:proofErr w:type="spellStart"/>
-      <w:proofErr w:type="gramStart"/>
       <w:r>
         <w:rPr>
           <w:rFonts w:eastAsia="Calibri" w:cs="Times New Roman"/>
@@ -19451,7 +19182,6 @@
         </w:rPr>
         <w:t>(</w:t>
       </w:r>
-      <w:proofErr w:type="gramEnd"/>
       <w:r>
         <w:rPr>
           <w:rFonts w:eastAsia="Calibri" w:cs="Times New Roman"/>
@@ -19686,6 +19416,96 @@
         </w:rPr>
         <w:t>apresenta dados internos, advindos de sistemas de níveis inferiores, e externos, como Down Jones e Notícias da Internet. Apresentam aos executivos em um formato de fácil utilização (LAUDON, 2007, p. 50-51).</w:t>
       </w:r>
+      <w:r>
+        <w:rPr>
+          <w:rFonts w:eastAsia="Calibri" w:cs="Times New Roman"/>
+          <w:szCs w:val="22"/>
+          <w:lang w:eastAsia="en-US"/>
+        </w:rPr>
+        <w:t xml:space="preserve"> Estes sistemas </w:t>
+      </w:r>
+      <w:r>
+        <w:rPr>
+          <w:rFonts w:eastAsia="Calibri" w:cs="Times New Roman"/>
+          <w:szCs w:val="22"/>
+          <w:lang w:eastAsia="en-US"/>
+        </w:rPr>
+        <w:t xml:space="preserve">tem uma função chamada </w:t>
+      </w:r>
+      <w:proofErr w:type="spellStart"/>
+      <w:r>
+        <w:rPr>
+          <w:rFonts w:eastAsia="Calibri" w:cs="Times New Roman"/>
+          <w:i/>
+          <w:iCs/>
+          <w:szCs w:val="22"/>
+          <w:lang w:eastAsia="en-US"/>
+        </w:rPr>
+        <w:t>drill</w:t>
+      </w:r>
+      <w:proofErr w:type="spellEnd"/>
+      <w:r>
+        <w:rPr>
+          <w:rFonts w:eastAsia="Calibri" w:cs="Times New Roman"/>
+          <w:i/>
+          <w:iCs/>
+          <w:szCs w:val="22"/>
+          <w:lang w:eastAsia="en-US"/>
+        </w:rPr>
+        <w:t xml:space="preserve"> </w:t>
+      </w:r>
+      <w:proofErr w:type="spellStart"/>
+      <w:r>
+        <w:rPr>
+          <w:rFonts w:eastAsia="Calibri" w:cs="Times New Roman"/>
+          <w:i/>
+          <w:iCs/>
+          <w:szCs w:val="22"/>
+          <w:lang w:eastAsia="en-US"/>
+        </w:rPr>
+        <w:t>down</w:t>
+      </w:r>
+      <w:proofErr w:type="spellEnd"/>
+      <w:r>
+        <w:rPr>
+          <w:rFonts w:eastAsia="Calibri" w:cs="Times New Roman"/>
+          <w:szCs w:val="22"/>
+          <w:lang w:eastAsia="en-US"/>
+        </w:rPr>
+        <w:t xml:space="preserve">, que permite dados, sejam visualidades de forma abrangente e também de forma detalhada </w:t>
+      </w:r>
+      <w:r>
+        <w:rPr>
+          <w:rFonts w:eastAsia="Calibri" w:cs="Times New Roman"/>
+          <w:szCs w:val="22"/>
+          <w:lang w:eastAsia="en-US"/>
+        </w:rPr>
+        <w:t xml:space="preserve"> </w:t>
+      </w:r>
+      <w:r>
+        <w:rPr>
+          <w:rFonts w:eastAsia="Calibri" w:cs="Times New Roman"/>
+          <w:szCs w:val="22"/>
+          <w:lang w:eastAsia="en-US"/>
+        </w:rPr>
+        <w:t xml:space="preserve">(LAUDON, 2007, p. </w:t>
+      </w:r>
+      <w:r>
+        <w:rPr>
+          <w:rFonts w:eastAsia="Calibri" w:cs="Times New Roman"/>
+          <w:szCs w:val="22"/>
+          <w:lang w:eastAsia="en-US"/>
+        </w:rPr>
+        <w:t>307</w:t>
+      </w:r>
+      <w:r>
+        <w:rPr>
+          <w:rFonts w:eastAsia="Calibri" w:cs="Times New Roman"/>
+          <w:szCs w:val="22"/>
+          <w:lang w:eastAsia="en-US"/>
+        </w:rPr>
+        <w:t>).</w:t>
+      </w:r>
     </w:p>
     <w:p>
       <w:pPr>
@@ -19808,6 +19628,7 @@
           <w:rFonts w:cs="Times New Roman"/>
           <w:shd w:val="clear" w:color="auto" w:fill="FFFFFF"/>
         </w:rPr>
+        <w:lastRenderedPageBreak/>
         <w:tab/>
       </w:r>
       <w:r>
@@ -19818,18 +19639,7 @@
           <w:szCs w:val="22"/>
           <w:lang w:eastAsia="en-US"/>
         </w:rPr>
-        <w:t xml:space="preserve">Esses sistemas podem ser desenvolvidos para funcionar de forma independente ou de forma interligada. Nesse sentido, temos que os sistemas de informação, definidos como tipicamente afinados, com a estrutura da organização, são aqueles que estão organizados em uma hierarquia em que </w:t>
-      </w:r>
-      <w:r>
-        <w:rPr>
-          <w:rFonts w:eastAsia="Calibri" w:cs="Times New Roman"/>
-          <w:color w:val="auto"/>
-          <w:sz w:val="22"/>
-          <w:szCs w:val="22"/>
-          <w:lang w:eastAsia="en-US"/>
-        </w:rPr>
-        <w:lastRenderedPageBreak/>
-        <w:t>cada superior da empresa é composto de mais sistemas do nível inferior imediatamente precedente (WAKULICZ, 2016, p. 18).</w:t>
+        <w:t>Esses sistemas podem ser desenvolvidos para funcionar de forma independente ou de forma interligada. Nesse sentido, temos que os sistemas de informação, definidos como tipicamente afinados, com a estrutura da organização, são aqueles que estão organizados em uma hierarquia em que cada superior da empresa é composto de mais sistemas do nível inferior imediatamente precedente (WAKULICZ, 2016, p. 18).</w:t>
       </w:r>
     </w:p>
     <w:p>
@@ -20144,7 +19954,7 @@
           <w:color w:val="auto"/>
           <w:shd w:val="clear" w:color="auto" w:fill="FFFFFF"/>
         </w:rPr>
-        <w:t xml:space="preserve">. Podemos ter como exemplo uma indústria que produz celulares, a produção de determinados modelos são inseridas diariamente no sistema pelo nível operacional, assim como a quantidade de defeitos e falhas, já no nível tático o gerente </w:t>
+        <w:t xml:space="preserve">. Podemos ter como exemplo uma indústria que produz </w:t>
       </w:r>
       <w:r>
         <w:rPr>
@@ -20153,7 +19963,7 @@
           <w:shd w:val="clear" w:color="auto" w:fill="FFFFFF"/>
         </w:rPr>
         <w:lastRenderedPageBreak/>
-        <w:t>do setor avalia o desempenho da produção com gráficos e relatórios e correlaciona eles com datas passadas e assim poderá ter uma visão do que será feito nos próximos meses</w:t>
+        <w:t>celulares, a produção de determinados modelos são inseridas diariamente no sistema pelo nível operacional, assim como a quantidade de defeitos e falhas, já no nível tático o gerente do setor avalia o desempenho da produção com gráficos e relatórios e correlaciona eles com datas passadas e assim poderá ter uma visão do que será feito nos próximos meses</w:t>
       </w:r>
       <w:r>
         <w:rPr>
@@ -20422,7 +20232,16 @@
           <w:szCs w:val="22"/>
           <w:lang w:eastAsia="en-US"/>
         </w:rPr>
-        <w:t xml:space="preserve">. Após o armazenamento estes documentos são indexados assim possibilitando a busca de termos dentro de documentos, com o avanço da tecnologia estes documentos já são criados dentro do gerenciador, facilitando computacionalmente o seu gerenciamento </w:t>
+        <w:t xml:space="preserve">. Após o armazenamento estes documentos são indexados assim possibilitando a busca de termos </w:t>
+      </w:r>
+      <w:r>
+        <w:rPr>
+          <w:rFonts w:eastAsia="Calibri" w:cs="Times New Roman"/>
+          <w:szCs w:val="22"/>
+          <w:lang w:eastAsia="en-US"/>
+        </w:rPr>
+        <w:lastRenderedPageBreak/>
+        <w:t xml:space="preserve">dentro de documentos, com o avanço da tecnologia estes documentos já são criados dentro do gerenciador, facilitando computacionalmente o seu gerenciamento </w:t>
       </w:r>
       <w:r>
         <w:t>(CAIÇARA, 2012, p. 181).</w:t>
@@ -20433,16 +20252,7 @@
           <w:szCs w:val="22"/>
           <w:lang w:eastAsia="en-US"/>
         </w:rPr>
-        <w:t xml:space="preserve"> </w:t>
-      </w:r>
-      <w:r>
-        <w:rPr>
-          <w:rFonts w:eastAsia="Calibri" w:cs="Times New Roman"/>
-          <w:szCs w:val="22"/>
-          <w:lang w:eastAsia="en-US"/>
-        </w:rPr>
-        <w:lastRenderedPageBreak/>
-        <w:t>Este tipo de ferramenta faz com que a administração da organização não dependa de um espaço físico, podendo ser um viabilizador do home-office.</w:t>
+        <w:t xml:space="preserve"> Este tipo de ferramenta faz com que a administração da organização não dependa de um espaço físico, podendo ser um viabilizador do home-office.</w:t>
       </w:r>
     </w:p>
     <w:p>
@@ -20508,8 +20318,8 @@
         </w:rPr>
         <w:t>na organização</w:t>
       </w:r>
-      <w:bookmarkEnd w:id="52"/>
       <w:bookmarkEnd w:id="53"/>
+      <w:bookmarkEnd w:id="54"/>
       <w:bookmarkEnd w:id="72"/>
     </w:p>
     <w:p>
@@ -20970,7 +20780,16 @@
           <w:szCs w:val="22"/>
           <w:lang w:eastAsia="en-US"/>
         </w:rPr>
-        <w:t xml:space="preserve"> são planos para o a execução de uma tarefa específica, normalmente atribuído a uma pessoa, detalha como o trabalho deve ser realizado exemplo o método para recorrer </w:t>
+        <w:t xml:space="preserve"> são planos para o a execução de uma tarefa específica, normalmente atribuído a uma pessoa, detalha como o trabalho deve ser realizado exemplo o método para </w:t>
+      </w:r>
+      <w:r>
+        <w:rPr>
+          <w:rFonts w:eastAsia="Calibri" w:cs="Times New Roman"/>
+          <w:szCs w:val="22"/>
+          <w:lang w:eastAsia="en-US"/>
+        </w:rPr>
+        <w:lastRenderedPageBreak/>
+        <w:t xml:space="preserve">recorrer </w:t>
       </w:r>
       <w:r>
         <w:rPr>
@@ -21010,7 +20829,6 @@
           <w:rFonts w:eastAsia="Calibri"/>
           <w:lang w:eastAsia="en-US"/>
         </w:rPr>
-        <w:lastRenderedPageBreak/>
         <w:t>Normas</w:t>
       </w:r>
       <w:r>
@@ -21511,7 +21329,6 @@
           <w:color w:val="auto"/>
           <w:lang w:eastAsia="en-US"/>
         </w:rPr>
-        <w:lastRenderedPageBreak/>
         <w:t>Processo de Negócio nas Organizações</w:t>
       </w:r>
       <w:bookmarkEnd w:id="73"/>
@@ -22073,7 +21890,6 @@
         <w:rPr>
           <w:lang w:eastAsia="en-US"/>
         </w:rPr>
-        <w:lastRenderedPageBreak/>
         <w:t xml:space="preserve">Toda organização tem processos, e estes são organizados </w:t>
       </w:r>
       <w:r>
@@ -24935,9 +24751,22 @@
           <w:rFonts w:eastAsia="Calibri"/>
           <w:lang w:eastAsia="en-US"/>
         </w:rPr>
-        <w:t xml:space="preserve">A pesquisa ocorrerá, se possível presencialmente na reitoria, caso não </w:t>
-      </w:r>
-      <w:proofErr w:type="gramStart"/>
+        <w:t>A pesquisa ocorrerá, se possível presencialmente na reitoria, caso não</w:t>
+      </w:r>
+      <w:r>
+        <w:rPr>
+          <w:rFonts w:eastAsia="Calibri"/>
+          <w:lang w:eastAsia="en-US"/>
+        </w:rPr>
+        <w:t>,</w:t>
+      </w:r>
+      <w:r>
+        <w:rPr>
+          <w:rFonts w:eastAsia="Calibri"/>
+          <w:lang w:eastAsia="en-US"/>
+        </w:rPr>
+        <w:t xml:space="preserve"> </w:t>
+      </w:r>
       <w:r>
         <w:rPr>
           <w:rFonts w:eastAsia="Calibri"/>
@@ -24945,7 +24774,6 @@
         </w:rPr>
         <w:t>será</w:t>
       </w:r>
-      <w:proofErr w:type="gramEnd"/>
       <w:r>
         <w:rPr>
           <w:rFonts w:eastAsia="Calibri"/>
@@ -29975,7 +29803,6 @@
         <w:rPr>
           <w:rFonts w:ascii="Segoe UI" w:hAnsi="Segoe UI" w:cs="Segoe UI"/>
           <w:shd w:val="clear" w:color="auto" w:fill="FFFFFF"/>
-          <w:lang w:val="en-US"/>
         </w:rPr>
         <w:t>[</w:t>
       </w:r>
@@ -29985,7 +29812,6 @@
           <w:i/>
           <w:iCs/>
           <w:shd w:val="clear" w:color="auto" w:fill="FFFFFF"/>
-          <w:lang w:val="en-US"/>
         </w:rPr>
         <w:t>S. l.</w:t>
       </w:r>
@@ -29993,7 +29819,6 @@
         <w:rPr>
           <w:rFonts w:ascii="Segoe UI" w:hAnsi="Segoe UI" w:cs="Segoe UI"/>
           <w:shd w:val="clear" w:color="auto" w:fill="FFFFFF"/>
-          <w:lang w:val="en-US"/>
         </w:rPr>
         <w:t xml:space="preserve">]: ELSEVIER EDITORA, 1989. </w:t>
       </w:r>
@@ -36510,6 +36335,7 @@
   <w:style w:type="character" w:default="1" w:styleId="Fontepargpadro">
     <w:name w:val="Default Paragraph Font"/>
     <w:uiPriority w:val="1"/>
+    <w:semiHidden/>
     <w:unhideWhenUsed/>
   </w:style>
   <w:style w:type="table" w:default="1" w:styleId="Tabelanormal">

</xml_diff>